<commit_message>
updated data collection protocol for Respecks without a QR code
</commit_message>
<xml_diff>
--- a/PDIoT Data Collection Protocol.docx
+++ b/PDIoT Data Collection Protocol.docx
@@ -780,6 +780,294 @@
     <w:p/>
     <w:p/>
     <w:p/>
+    <w:p>
+      <w:r>
+        <w:lastRenderedPageBreak/>
+        <w:t xml:space="preserve">If your </w:t>
+      </w:r>
+      <w:proofErr w:type="spellStart"/>
+      <w:r>
+        <w:t>Respeck</w:t>
+      </w:r>
+      <w:proofErr w:type="spellEnd"/>
+      <w:r>
+        <w:t xml:space="preserve"> does not have a QR code, you can detect its MAC address through a Bluetooth app, we recommend the NRF Connect app (</w:t>
+      </w:r>
+      <w:r>
+        <w:t>https://play.google.com/store/apps/details?id=no.nordicsemi.android.mcp&amp;hl=en_GB</w:t>
+      </w:r>
+      <w:proofErr w:type="gramStart"/>
+      <w:r>
+        <w:t>) .</w:t>
+      </w:r>
+      <w:proofErr w:type="gramEnd"/>
+      <w:r>
+        <w:t xml:space="preserve"> When you scan for devices, the </w:t>
+      </w:r>
+      <w:proofErr w:type="spellStart"/>
+      <w:r>
+        <w:t>Respeck</w:t>
+      </w:r>
+      <w:proofErr w:type="spellEnd"/>
+      <w:r>
+        <w:t xml:space="preserve"> should show up as </w:t>
+      </w:r>
+      <w:r>
+        <w:rPr>
+          <w:b/>
+          <w:bCs/>
+        </w:rPr>
+        <w:t>Res6H</w:t>
+      </w:r>
+      <w:r>
+        <w:t xml:space="preserve">. </w:t>
+      </w:r>
+      <w:r>
+        <w:t xml:space="preserve">Under its name you should be able to see the device’s MAC address. </w:t>
+      </w:r>
+    </w:p>
+    <w:p/>
+    <w:p>
+      <w:r>
+        <w:t xml:space="preserve">Take a note of it and enter it manually in the </w:t>
+      </w:r>
+      <w:proofErr w:type="spellStart"/>
+      <w:r>
+        <w:t>PDIoT</w:t>
+      </w:r>
+      <w:proofErr w:type="spellEnd"/>
+      <w:r>
+        <w:t xml:space="preserve"> app, then click “Connect” to establish the connection. </w:t>
+      </w:r>
+    </w:p>
+    <w:p/>
+    <w:p>
+      <w:r>
+        <w:rPr>
+          <w:noProof/>
+        </w:rPr>
+        <w:drawing>
+          <wp:anchor distT="0" distB="0" distL="114300" distR="114300" simplePos="0" relativeHeight="251673600" behindDoc="0" locked="0" layoutInCell="1" allowOverlap="1" wp14:anchorId="7E5A8850" wp14:editId="3932BC39">
+            <wp:simplePos x="0" y="0"/>
+            <wp:positionH relativeFrom="column">
+              <wp:posOffset>3037114</wp:posOffset>
+            </wp:positionH>
+            <wp:positionV relativeFrom="paragraph">
+              <wp:posOffset>135709</wp:posOffset>
+            </wp:positionV>
+            <wp:extent cx="1764665" cy="3137535"/>
+            <wp:effectExtent l="0" t="0" r="635" b="0"/>
+            <wp:wrapThrough wrapText="bothSides">
+              <wp:wrapPolygon edited="0">
+                <wp:start x="0" y="0"/>
+                <wp:lineTo x="0" y="21508"/>
+                <wp:lineTo x="21452" y="21508"/>
+                <wp:lineTo x="21452" y="0"/>
+                <wp:lineTo x="0" y="0"/>
+              </wp:wrapPolygon>
+            </wp:wrapThrough>
+            <wp:docPr id="2" name="Picture 2" descr="A screenshot of a cell phone&#10;&#10;Description automatically generated"/>
+            <wp:cNvGraphicFramePr>
+              <a:graphicFrameLocks xmlns:a="http://schemas.openxmlformats.org/drawingml/2006/main" noChangeAspect="1"/>
+            </wp:cNvGraphicFramePr>
+            <a:graphic xmlns:a="http://schemas.openxmlformats.org/drawingml/2006/main">
+              <a:graphicData uri="http://schemas.openxmlformats.org/drawingml/2006/picture">
+                <pic:pic xmlns:pic="http://schemas.openxmlformats.org/drawingml/2006/picture">
+                  <pic:nvPicPr>
+                    <pic:cNvPr id="7" name="Picture 7" descr="A screenshot of a cell phone&#10;&#10;Description automatically generated"/>
+                    <pic:cNvPicPr/>
+                  </pic:nvPicPr>
+                  <pic:blipFill>
+                    <a:blip r:embed="rId8" cstate="print">
+                      <a:extLst>
+                        <a:ext uri="{28A0092B-C50C-407E-A947-70E740481C1C}">
+                          <a14:useLocalDpi xmlns:a14="http://schemas.microsoft.com/office/drawing/2010/main" val="0"/>
+                        </a:ext>
+                      </a:extLst>
+                    </a:blip>
+                    <a:stretch>
+                      <a:fillRect/>
+                    </a:stretch>
+                  </pic:blipFill>
+                  <pic:spPr>
+                    <a:xfrm>
+                      <a:off x="0" y="0"/>
+                      <a:ext cx="1764665" cy="3137535"/>
+                    </a:xfrm>
+                    <a:prstGeom prst="rect">
+                      <a:avLst/>
+                    </a:prstGeom>
+                  </pic:spPr>
+                </pic:pic>
+              </a:graphicData>
+            </a:graphic>
+            <wp14:sizeRelH relativeFrom="page">
+              <wp14:pctWidth>0</wp14:pctWidth>
+            </wp14:sizeRelH>
+            <wp14:sizeRelV relativeFrom="page">
+              <wp14:pctHeight>0</wp14:pctHeight>
+            </wp14:sizeRelV>
+          </wp:anchor>
+        </w:drawing>
+      </w:r>
+      <w:r>
+        <w:rPr>
+          <w:noProof/>
+        </w:rPr>
+        <w:drawing>
+          <wp:anchor distT="0" distB="0" distL="114300" distR="114300" simplePos="0" relativeHeight="251671552" behindDoc="0" locked="0" layoutInCell="1" allowOverlap="1" wp14:anchorId="4F6CC38F" wp14:editId="62B76D5C">
+            <wp:simplePos x="0" y="0"/>
+            <wp:positionH relativeFrom="column">
+              <wp:posOffset>674370</wp:posOffset>
+            </wp:positionH>
+            <wp:positionV relativeFrom="paragraph">
+              <wp:posOffset>136616</wp:posOffset>
+            </wp:positionV>
+            <wp:extent cx="1754505" cy="3119755"/>
+            <wp:effectExtent l="0" t="0" r="0" b="4445"/>
+            <wp:wrapThrough wrapText="bothSides">
+              <wp:wrapPolygon edited="0">
+                <wp:start x="0" y="0"/>
+                <wp:lineTo x="0" y="21543"/>
+                <wp:lineTo x="21420" y="21543"/>
+                <wp:lineTo x="21420" y="0"/>
+                <wp:lineTo x="0" y="0"/>
+              </wp:wrapPolygon>
+            </wp:wrapThrough>
+            <wp:docPr id="1" name="Picture 1"/>
+            <wp:cNvGraphicFramePr>
+              <a:graphicFrameLocks xmlns:a="http://schemas.openxmlformats.org/drawingml/2006/main" noChangeAspect="1"/>
+            </wp:cNvGraphicFramePr>
+            <a:graphic xmlns:a="http://schemas.openxmlformats.org/drawingml/2006/main">
+              <a:graphicData uri="http://schemas.openxmlformats.org/drawingml/2006/picture">
+                <pic:pic xmlns:pic="http://schemas.openxmlformats.org/drawingml/2006/picture">
+                  <pic:nvPicPr>
+                    <pic:cNvPr id="1" name="Picture 1"/>
+                    <pic:cNvPicPr/>
+                  </pic:nvPicPr>
+                  <pic:blipFill>
+                    <a:blip r:embed="rId10" cstate="print">
+                      <a:extLst>
+                        <a:ext uri="{28A0092B-C50C-407E-A947-70E740481C1C}">
+                          <a14:useLocalDpi xmlns:a14="http://schemas.microsoft.com/office/drawing/2010/main" val="0"/>
+                        </a:ext>
+                      </a:extLst>
+                    </a:blip>
+                    <a:stretch>
+                      <a:fillRect/>
+                    </a:stretch>
+                  </pic:blipFill>
+                  <pic:spPr>
+                    <a:xfrm>
+                      <a:off x="0" y="0"/>
+                      <a:ext cx="1754505" cy="3119755"/>
+                    </a:xfrm>
+                    <a:prstGeom prst="rect">
+                      <a:avLst/>
+                    </a:prstGeom>
+                  </pic:spPr>
+                </pic:pic>
+              </a:graphicData>
+            </a:graphic>
+            <wp14:sizeRelH relativeFrom="page">
+              <wp14:pctWidth>0</wp14:pctWidth>
+            </wp14:sizeRelH>
+            <wp14:sizeRelV relativeFrom="page">
+              <wp14:pctHeight>0</wp14:pctHeight>
+            </wp14:sizeRelV>
+          </wp:anchor>
+        </w:drawing>
+      </w:r>
+    </w:p>
+    <w:p/>
+    <w:p/>
+    <w:p/>
+    <w:p/>
+    <w:p>
+      <w:r>
+        <w:rPr>
+          <w:noProof/>
+        </w:rPr>
+        <mc:AlternateContent>
+          <mc:Choice Requires="wps">
+            <w:drawing>
+              <wp:anchor distT="0" distB="0" distL="114300" distR="114300" simplePos="0" relativeHeight="251674624" behindDoc="0" locked="0" layoutInCell="1" allowOverlap="1" wp14:anchorId="31AD33B3" wp14:editId="59C25F00">
+                <wp:simplePos x="0" y="0"/>
+                <wp:positionH relativeFrom="column">
+                  <wp:posOffset>489857</wp:posOffset>
+                </wp:positionH>
+                <wp:positionV relativeFrom="paragraph">
+                  <wp:posOffset>12791</wp:posOffset>
+                </wp:positionV>
+                <wp:extent cx="2090057" cy="544285"/>
+                <wp:effectExtent l="0" t="0" r="18415" b="14605"/>
+                <wp:wrapNone/>
+                <wp:docPr id="3" name="Frame 3"/>
+                <wp:cNvGraphicFramePr/>
+                <a:graphic xmlns:a="http://schemas.openxmlformats.org/drawingml/2006/main">
+                  <a:graphicData uri="http://schemas.microsoft.com/office/word/2010/wordprocessingShape">
+                    <wps:wsp>
+                      <wps:cNvSpPr/>
+                      <wps:spPr>
+                        <a:xfrm>
+                          <a:off x="0" y="0"/>
+                          <a:ext cx="2090057" cy="544285"/>
+                        </a:xfrm>
+                        <a:prstGeom prst="frame">
+                          <a:avLst/>
+                        </a:prstGeom>
+                        <a:ln w="6350"/>
+                      </wps:spPr>
+                      <wps:style>
+                        <a:lnRef idx="2">
+                          <a:schemeClr val="accent2">
+                            <a:shade val="50000"/>
+                          </a:schemeClr>
+                        </a:lnRef>
+                        <a:fillRef idx="1">
+                          <a:schemeClr val="accent2"/>
+                        </a:fillRef>
+                        <a:effectRef idx="0">
+                          <a:schemeClr val="accent2"/>
+                        </a:effectRef>
+                        <a:fontRef idx="minor">
+                          <a:schemeClr val="lt1"/>
+                        </a:fontRef>
+                      </wps:style>
+                      <wps:bodyPr rot="0" spcFirstLastPara="0" vertOverflow="overflow" horzOverflow="overflow" vert="horz" wrap="square" lIns="91440" tIns="45720" rIns="91440" bIns="45720" numCol="1" spcCol="0" rtlCol="0" fromWordArt="0" anchor="ctr" anchorCtr="0" forceAA="0" compatLnSpc="1">
+                        <a:prstTxWarp prst="textNoShape">
+                          <a:avLst/>
+                        </a:prstTxWarp>
+                        <a:noAutofit/>
+                      </wps:bodyPr>
+                    </wps:wsp>
+                  </a:graphicData>
+                </a:graphic>
+              </wp:anchor>
+            </w:drawing>
+          </mc:Choice>
+          <mc:Fallback>
+            <w:pict>
+              <v:shape w14:anchorId="14F58A34" id="Frame 3" o:spid="_x0000_s1026" style="position:absolute;margin-left:38.55pt;margin-top:1pt;width:164.55pt;height:42.85pt;z-index:251674624;visibility:visible;mso-wrap-style:square;mso-wrap-distance-left:9pt;mso-wrap-distance-top:0;mso-wrap-distance-right:9pt;mso-wrap-distance-bottom:0;mso-position-horizontal:absolute;mso-position-horizontal-relative:text;mso-position-vertical:absolute;mso-position-vertical-relative:text;v-text-anchor:middle" coordsize="2090057,544285" o:gfxdata="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" path="m,l2090057,r,544285l,544285,,xm68036,68036r,408213l2022021,476249r,-408213l68036,68036xe" fillcolor="#ed7d31 [3205]" strokecolor="#823b0b [1605]" strokeweight=".5pt">
+                <v:stroke joinstyle="miter"/>
+                <v:path arrowok="t" o:connecttype="custom" o:connectlocs="0,0;2090057,0;2090057,544285;0,544285;0,0;68036,68036;68036,476249;2022021,476249;2022021,68036;68036,68036" o:connectangles="0,0,0,0,0,0,0,0,0,0"/>
+              </v:shape>
+            </w:pict>
+          </mc:Fallback>
+        </mc:AlternateContent>
+      </w:r>
+    </w:p>
+    <w:p/>
+    <w:p/>
+    <w:p/>
+    <w:p/>
+    <w:p/>
+    <w:p/>
+    <w:p/>
+    <w:p/>
+    <w:p/>
+    <w:p/>
+    <w:p/>
     <w:p/>
     <w:p/>
     <w:p>
@@ -812,7 +1100,7 @@
           <w:noProof/>
         </w:rPr>
         <w:drawing>
-          <wp:anchor distT="0" distB="0" distL="114300" distR="114300" simplePos="0" relativeHeight="251662336" behindDoc="0" locked="0" layoutInCell="1" allowOverlap="1" wp14:anchorId="472039B4" wp14:editId="067CFA88">
+          <wp:anchor distT="0" distB="0" distL="114300" distR="114300" simplePos="0" relativeHeight="251662336" behindDoc="0" locked="0" layoutInCell="1" allowOverlap="1" wp14:anchorId="472039B4" wp14:editId="38CBB253">
             <wp:simplePos x="0" y="0"/>
             <wp:positionH relativeFrom="column">
               <wp:posOffset>3161665</wp:posOffset>
@@ -843,7 +1131,7 @@
                     <pic:cNvPicPr/>
                   </pic:nvPicPr>
                   <pic:blipFill>
-                    <a:blip r:embed="rId10" cstate="print">
+                    <a:blip r:embed="rId11" cstate="print">
                       <a:extLst>
                         <a:ext uri="{28A0092B-C50C-407E-A947-70E740481C1C}">
                           <a14:useLocalDpi xmlns:a14="http://schemas.microsoft.com/office/drawing/2010/main" val="0"/>
@@ -1029,7 +1317,7 @@
                     <pic:cNvPicPr/>
                   </pic:nvPicPr>
                   <pic:blipFill>
-                    <a:blip r:embed="rId11" cstate="print">
+                    <a:blip r:embed="rId12" cstate="print">
                       <a:extLst>
                         <a:ext uri="{28A0092B-C50C-407E-A947-70E740481C1C}">
                           <a14:useLocalDpi xmlns:a14="http://schemas.microsoft.com/office/drawing/2010/main" val="0"/>
@@ -1155,7 +1443,6 @@
         <w:pStyle w:val="Heading2"/>
       </w:pPr>
       <w:r>
-        <w:lastRenderedPageBreak/>
         <w:t>Recording data</w:t>
       </w:r>
     </w:p>
@@ -1257,7 +1544,21 @@
         <w:t xml:space="preserve"> tape you were given in the lab. </w:t>
       </w:r>
       <w:r>
+        <w:t xml:space="preserve">If your </w:t>
+      </w:r>
+      <w:proofErr w:type="spellStart"/>
+      <w:r>
+        <w:t>Respeck</w:t>
+      </w:r>
+      <w:proofErr w:type="spellEnd"/>
+      <w:r>
+        <w:t xml:space="preserve"> does not have a QR code you can orientate it using the LED which lights up when the sensor waking up, connecting or disconnecting. </w:t>
+      </w:r>
+      <w:r>
         <w:t>Here is an illustration.</w:t>
+      </w:r>
+      <w:r>
+        <w:t xml:space="preserve"> </w:t>
       </w:r>
     </w:p>
     <w:p/>
@@ -1266,6 +1567,7 @@
         <w:rPr>
           <w:noProof/>
         </w:rPr>
+        <w:lastRenderedPageBreak/>
         <w:drawing>
           <wp:anchor distT="0" distB="0" distL="114300" distR="114300" simplePos="0" relativeHeight="251668480" behindDoc="0" locked="0" layoutInCell="1" allowOverlap="1" wp14:anchorId="6DE02153" wp14:editId="358470E4">
             <wp:simplePos x="0" y="0"/>
@@ -1317,7 +1619,7 @@
                     <pic:cNvPicPr/>
                   </pic:nvPicPr>
                   <pic:blipFill>
-                    <a:blip r:embed="rId12">
+                    <a:blip r:embed="rId13">
                       <a:extLst>
                         <a:ext uri="{28A0092B-C50C-407E-A947-70E740481C1C}">
                           <a14:useLocalDpi xmlns:a14="http://schemas.microsoft.com/office/drawing/2010/main" val="0"/>
@@ -1358,50 +1660,129 @@
     <w:p/>
     <w:p/>
     <w:p/>
-    <w:p/>
-    <w:p/>
-    <w:p/>
-    <w:p/>
-    <w:p/>
-    <w:p/>
-    <w:p/>
-    <w:p/>
-    <w:p>
-      <w:pPr>
-        <w:pStyle w:val="Heading3"/>
-      </w:pPr>
-      <w:r>
-        <w:t>Front trouser pocket</w:t>
-      </w:r>
-    </w:p>
-    <w:p/>
-    <w:p>
-      <w:r>
-        <w:t xml:space="preserve">The </w:t>
-      </w:r>
-      <w:proofErr w:type="spellStart"/>
-      <w:r>
-        <w:t>Respeck</w:t>
-      </w:r>
-      <w:proofErr w:type="spellEnd"/>
-      <w:r>
-        <w:t xml:space="preserve"> placement in the pocket should be similar to the chest – label facing toward you such that you can read it. Here is an illustration. </w:t>
-      </w:r>
-    </w:p>
-    <w:p/>
-    <w:p/>
-    <w:p/>
-    <w:p/>
-    <w:p/>
-    <w:p/>
     <w:p>
       <w:r>
         <w:rPr>
           <w:noProof/>
         </w:rPr>
-        <w:lastRenderedPageBreak/>
+        <mc:AlternateContent>
+          <mc:Choice Requires="wps">
+            <w:drawing>
+              <wp:anchor distT="0" distB="0" distL="114300" distR="114300" simplePos="0" relativeHeight="251675648" behindDoc="0" locked="0" layoutInCell="1" allowOverlap="1" wp14:anchorId="3A91BE24" wp14:editId="7E5E7A49">
+                <wp:simplePos x="0" y="0"/>
+                <wp:positionH relativeFrom="column">
+                  <wp:posOffset>2258528</wp:posOffset>
+                </wp:positionH>
+                <wp:positionV relativeFrom="paragraph">
+                  <wp:posOffset>88992</wp:posOffset>
+                </wp:positionV>
+                <wp:extent cx="118399" cy="126786"/>
+                <wp:effectExtent l="0" t="0" r="8890" b="13335"/>
+                <wp:wrapNone/>
+                <wp:docPr id="15" name="Oval 15"/>
+                <wp:cNvGraphicFramePr/>
+                <a:graphic xmlns:a="http://schemas.openxmlformats.org/drawingml/2006/main">
+                  <a:graphicData uri="http://schemas.microsoft.com/office/word/2010/wordprocessingShape">
+                    <wps:wsp>
+                      <wps:cNvSpPr/>
+                      <wps:spPr>
+                        <a:xfrm>
+                          <a:off x="0" y="0"/>
+                          <a:ext cx="118399" cy="126786"/>
+                        </a:xfrm>
+                        <a:prstGeom prst="ellipse">
+                          <a:avLst/>
+                        </a:prstGeom>
+                        <a:solidFill>
+                          <a:srgbClr val="00B050"/>
+                        </a:solidFill>
+                      </wps:spPr>
+                      <wps:style>
+                        <a:lnRef idx="2">
+                          <a:schemeClr val="accent6">
+                            <a:shade val="50000"/>
+                          </a:schemeClr>
+                        </a:lnRef>
+                        <a:fillRef idx="1">
+                          <a:schemeClr val="accent6"/>
+                        </a:fillRef>
+                        <a:effectRef idx="0">
+                          <a:schemeClr val="accent6"/>
+                        </a:effectRef>
+                        <a:fontRef idx="minor">
+                          <a:schemeClr val="lt1"/>
+                        </a:fontRef>
+                      </wps:style>
+                      <wps:bodyPr rot="0" spcFirstLastPara="0" vertOverflow="overflow" horzOverflow="overflow" vert="horz" wrap="square" lIns="91440" tIns="45720" rIns="91440" bIns="45720" numCol="1" spcCol="0" rtlCol="0" fromWordArt="0" anchor="ctr" anchorCtr="0" forceAA="0" compatLnSpc="1">
+                        <a:prstTxWarp prst="textNoShape">
+                          <a:avLst/>
+                        </a:prstTxWarp>
+                        <a:noAutofit/>
+                      </wps:bodyPr>
+                    </wps:wsp>
+                  </a:graphicData>
+                </a:graphic>
+                <wp14:sizeRelH relativeFrom="margin">
+                  <wp14:pctWidth>0</wp14:pctWidth>
+                </wp14:sizeRelH>
+                <wp14:sizeRelV relativeFrom="margin">
+                  <wp14:pctHeight>0</wp14:pctHeight>
+                </wp14:sizeRelV>
+              </wp:anchor>
+            </w:drawing>
+          </mc:Choice>
+          <mc:Fallback>
+            <w:pict>
+              <v:oval w14:anchorId="5F8DBACA" id="Oval 15" o:spid="_x0000_s1026" style="position:absolute;margin-left:177.85pt;margin-top:7pt;width:9.3pt;height:10pt;z-index:251675648;visibility:visible;mso-wrap-style:square;mso-width-percent:0;mso-height-percent:0;mso-wrap-distance-left:9pt;mso-wrap-distance-top:0;mso-wrap-distance-right:9pt;mso-wrap-distance-bottom:0;mso-position-horizontal:absolute;mso-position-horizontal-relative:text;mso-position-vertical:absolute;mso-position-vertical-relative:text;mso-width-percent:0;mso-height-percent:0;mso-width-relative:margin;mso-height-relative:margin;v-text-anchor:middle" o:gfxdata="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" fillcolor="#00b050" strokecolor="#375623 [1609]" strokeweight="1pt">
+                <v:stroke joinstyle="miter"/>
+              </v:oval>
+            </w:pict>
+          </mc:Fallback>
+        </mc:AlternateContent>
+      </w:r>
+    </w:p>
+    <w:p/>
+    <w:p/>
+    <w:p/>
+    <w:p/>
+    <w:p/>
+    <w:p/>
+    <w:p/>
+    <w:p>
+      <w:pPr>
+        <w:pStyle w:val="Heading3"/>
+      </w:pPr>
+      <w:r>
+        <w:t>Front trouser pocket</w:t>
+      </w:r>
+    </w:p>
+    <w:p/>
+    <w:p>
+      <w:r>
+        <w:t xml:space="preserve">The </w:t>
+      </w:r>
+      <w:proofErr w:type="spellStart"/>
+      <w:r>
+        <w:t>Respeck</w:t>
+      </w:r>
+      <w:proofErr w:type="spellEnd"/>
+      <w:r>
+        <w:t xml:space="preserve"> placement in the pocket should be similar to the chest – label facing toward you such that you can read it. Here is an illustration. </w:t>
+      </w:r>
+    </w:p>
+    <w:p/>
+    <w:p/>
+    <w:p/>
+    <w:p/>
+    <w:p/>
+    <w:p/>
+    <w:p>
+      <w:r>
+        <w:rPr>
+          <w:noProof/>
+        </w:rPr>
         <w:drawing>
-          <wp:anchor distT="0" distB="0" distL="114300" distR="114300" simplePos="0" relativeHeight="251669504" behindDoc="1" locked="0" layoutInCell="1" allowOverlap="1" wp14:anchorId="21A7E30D" wp14:editId="4F697BB1">
+          <wp:anchor distT="0" distB="0" distL="114300" distR="114300" simplePos="0" relativeHeight="251669504" behindDoc="1" locked="0" layoutInCell="1" allowOverlap="1" wp14:anchorId="21A7E30D" wp14:editId="571C2149">
             <wp:simplePos x="0" y="0"/>
             <wp:positionH relativeFrom="column">
               <wp:posOffset>666750</wp:posOffset>
@@ -1448,7 +1829,7 @@
                     <pic:cNvPicPr/>
                   </pic:nvPicPr>
                   <pic:blipFill>
-                    <a:blip r:embed="rId13" cstate="print">
+                    <a:blip r:embed="rId14" cstate="print">
                       <a:extLst>
                         <a:ext uri="{28A0092B-C50C-407E-A947-70E740481C1C}">
                           <a14:useLocalDpi xmlns:a14="http://schemas.microsoft.com/office/drawing/2010/main" val="0"/>
@@ -1481,7 +1862,166 @@
         </w:drawing>
       </w:r>
     </w:p>
-    <w:p/>
+    <w:p>
+      <w:r>
+        <w:rPr>
+          <w:noProof/>
+        </w:rPr>
+        <mc:AlternateContent>
+          <mc:Choice Requires="wps">
+            <w:drawing>
+              <wp:anchor distT="0" distB="0" distL="114300" distR="114300" simplePos="0" relativeHeight="251679744" behindDoc="0" locked="0" layoutInCell="1" allowOverlap="1" wp14:anchorId="4E70E85B" wp14:editId="24156464">
+                <wp:simplePos x="0" y="0"/>
+                <wp:positionH relativeFrom="column">
+                  <wp:posOffset>2946305</wp:posOffset>
+                </wp:positionH>
+                <wp:positionV relativeFrom="paragraph">
+                  <wp:posOffset>187960</wp:posOffset>
+                </wp:positionV>
+                <wp:extent cx="118399" cy="126786"/>
+                <wp:effectExtent l="0" t="0" r="8890" b="13335"/>
+                <wp:wrapNone/>
+                <wp:docPr id="17" name="Oval 17"/>
+                <wp:cNvGraphicFramePr/>
+                <a:graphic xmlns:a="http://schemas.openxmlformats.org/drawingml/2006/main">
+                  <a:graphicData uri="http://schemas.microsoft.com/office/word/2010/wordprocessingShape">
+                    <wps:wsp>
+                      <wps:cNvSpPr/>
+                      <wps:spPr>
+                        <a:xfrm>
+                          <a:off x="0" y="0"/>
+                          <a:ext cx="118399" cy="126786"/>
+                        </a:xfrm>
+                        <a:prstGeom prst="ellipse">
+                          <a:avLst/>
+                        </a:prstGeom>
+                        <a:solidFill>
+                          <a:srgbClr val="00B050"/>
+                        </a:solidFill>
+                      </wps:spPr>
+                      <wps:style>
+                        <a:lnRef idx="2">
+                          <a:schemeClr val="accent6">
+                            <a:shade val="50000"/>
+                          </a:schemeClr>
+                        </a:lnRef>
+                        <a:fillRef idx="1">
+                          <a:schemeClr val="accent6"/>
+                        </a:fillRef>
+                        <a:effectRef idx="0">
+                          <a:schemeClr val="accent6"/>
+                        </a:effectRef>
+                        <a:fontRef idx="minor">
+                          <a:schemeClr val="lt1"/>
+                        </a:fontRef>
+                      </wps:style>
+                      <wps:bodyPr rot="0" spcFirstLastPara="0" vertOverflow="overflow" horzOverflow="overflow" vert="horz" wrap="square" lIns="91440" tIns="45720" rIns="91440" bIns="45720" numCol="1" spcCol="0" rtlCol="0" fromWordArt="0" anchor="ctr" anchorCtr="0" forceAA="0" compatLnSpc="1">
+                        <a:prstTxWarp prst="textNoShape">
+                          <a:avLst/>
+                        </a:prstTxWarp>
+                        <a:noAutofit/>
+                      </wps:bodyPr>
+                    </wps:wsp>
+                  </a:graphicData>
+                </a:graphic>
+                <wp14:sizeRelH relativeFrom="margin">
+                  <wp14:pctWidth>0</wp14:pctWidth>
+                </wp14:sizeRelH>
+                <wp14:sizeRelV relativeFrom="margin">
+                  <wp14:pctHeight>0</wp14:pctHeight>
+                </wp14:sizeRelV>
+              </wp:anchor>
+            </w:drawing>
+          </mc:Choice>
+          <mc:Fallback>
+            <w:pict>
+              <v:oval w14:anchorId="355FD8D2" id="Oval 17" o:spid="_x0000_s1026" style="position:absolute;margin-left:232pt;margin-top:14.8pt;width:9.3pt;height:10pt;z-index:251679744;visibility:visible;mso-wrap-style:square;mso-width-percent:0;mso-height-percent:0;mso-wrap-distance-left:9pt;mso-wrap-distance-top:0;mso-wrap-distance-right:9pt;mso-wrap-distance-bottom:0;mso-position-horizontal:absolute;mso-position-horizontal-relative:text;mso-position-vertical:absolute;mso-position-vertical-relative:text;mso-width-percent:0;mso-height-percent:0;mso-width-relative:margin;mso-height-relative:margin;v-text-anchor:middle" o:gfxdata="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" fillcolor="#00b050" strokecolor="#375623 [1609]" strokeweight="1pt">
+                <v:stroke joinstyle="miter"/>
+              </v:oval>
+            </w:pict>
+          </mc:Fallback>
+        </mc:AlternateContent>
+      </w:r>
+      <w:r>
+        <w:rPr>
+          <w:noProof/>
+        </w:rPr>
+        <mc:AlternateContent>
+          <mc:Choice Requires="wps">
+            <w:drawing>
+              <wp:anchor distT="0" distB="0" distL="114300" distR="114300" simplePos="0" relativeHeight="251677696" behindDoc="0" locked="0" layoutInCell="1" allowOverlap="1" wp14:anchorId="613B5F2C" wp14:editId="61745722">
+                <wp:simplePos x="0" y="0"/>
+                <wp:positionH relativeFrom="column">
+                  <wp:posOffset>2256090</wp:posOffset>
+                </wp:positionH>
+                <wp:positionV relativeFrom="paragraph">
+                  <wp:posOffset>161634</wp:posOffset>
+                </wp:positionV>
+                <wp:extent cx="118399" cy="126786"/>
+                <wp:effectExtent l="0" t="0" r="8890" b="13335"/>
+                <wp:wrapNone/>
+                <wp:docPr id="16" name="Oval 16"/>
+                <wp:cNvGraphicFramePr/>
+                <a:graphic xmlns:a="http://schemas.openxmlformats.org/drawingml/2006/main">
+                  <a:graphicData uri="http://schemas.microsoft.com/office/word/2010/wordprocessingShape">
+                    <wps:wsp>
+                      <wps:cNvSpPr/>
+                      <wps:spPr>
+                        <a:xfrm>
+                          <a:off x="0" y="0"/>
+                          <a:ext cx="118399" cy="126786"/>
+                        </a:xfrm>
+                        <a:prstGeom prst="ellipse">
+                          <a:avLst/>
+                        </a:prstGeom>
+                        <a:solidFill>
+                          <a:srgbClr val="00B050"/>
+                        </a:solidFill>
+                      </wps:spPr>
+                      <wps:style>
+                        <a:lnRef idx="2">
+                          <a:schemeClr val="accent6">
+                            <a:shade val="50000"/>
+                          </a:schemeClr>
+                        </a:lnRef>
+                        <a:fillRef idx="1">
+                          <a:schemeClr val="accent6"/>
+                        </a:fillRef>
+                        <a:effectRef idx="0">
+                          <a:schemeClr val="accent6"/>
+                        </a:effectRef>
+                        <a:fontRef idx="minor">
+                          <a:schemeClr val="lt1"/>
+                        </a:fontRef>
+                      </wps:style>
+                      <wps:bodyPr rot="0" spcFirstLastPara="0" vertOverflow="overflow" horzOverflow="overflow" vert="horz" wrap="square" lIns="91440" tIns="45720" rIns="91440" bIns="45720" numCol="1" spcCol="0" rtlCol="0" fromWordArt="0" anchor="ctr" anchorCtr="0" forceAA="0" compatLnSpc="1">
+                        <a:prstTxWarp prst="textNoShape">
+                          <a:avLst/>
+                        </a:prstTxWarp>
+                        <a:noAutofit/>
+                      </wps:bodyPr>
+                    </wps:wsp>
+                  </a:graphicData>
+                </a:graphic>
+                <wp14:sizeRelH relativeFrom="margin">
+                  <wp14:pctWidth>0</wp14:pctWidth>
+                </wp14:sizeRelH>
+                <wp14:sizeRelV relativeFrom="margin">
+                  <wp14:pctHeight>0</wp14:pctHeight>
+                </wp14:sizeRelV>
+              </wp:anchor>
+            </w:drawing>
+          </mc:Choice>
+          <mc:Fallback>
+            <w:pict>
+              <v:oval w14:anchorId="75B40B51" id="Oval 16" o:spid="_x0000_s1026" style="position:absolute;margin-left:177.65pt;margin-top:12.75pt;width:9.3pt;height:10pt;z-index:251677696;visibility:visible;mso-wrap-style:square;mso-width-percent:0;mso-height-percent:0;mso-wrap-distance-left:9pt;mso-wrap-distance-top:0;mso-wrap-distance-right:9pt;mso-wrap-distance-bottom:0;mso-position-horizontal:absolute;mso-position-horizontal-relative:text;mso-position-vertical:absolute;mso-position-vertical-relative:text;mso-width-percent:0;mso-height-percent:0;mso-width-relative:margin;mso-height-relative:margin;v-text-anchor:middle" o:gfxdata="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" fillcolor="#00b050" strokecolor="#375623 [1609]" strokeweight="1pt">
+                <v:stroke joinstyle="miter"/>
+              </v:oval>
+            </w:pict>
+          </mc:Fallback>
+        </mc:AlternateContent>
+      </w:r>
+    </w:p>
     <w:p/>
     <w:p/>
     <w:p/>
@@ -1507,6 +2047,7 @@
         <w:pStyle w:val="Heading3"/>
       </w:pPr>
       <w:r>
+        <w:lastRenderedPageBreak/>
         <w:t>Wrist</w:t>
       </w:r>
     </w:p>
@@ -1599,7 +2140,7 @@
                     <pic:cNvPicPr/>
                   </pic:nvPicPr>
                   <pic:blipFill>
-                    <a:blip r:embed="rId14" cstate="print">
+                    <a:blip r:embed="rId15" cstate="print">
                       <a:extLst>
                         <a:ext uri="{28A0092B-C50C-407E-A947-70E740481C1C}">
                           <a14:useLocalDpi xmlns:a14="http://schemas.microsoft.com/office/drawing/2010/main" val="0"/>
@@ -1638,7 +2179,87 @@
     <w:p/>
     <w:p/>
     <w:p/>
-    <w:p/>
+    <w:p>
+      <w:r>
+        <w:rPr>
+          <w:noProof/>
+        </w:rPr>
+        <mc:AlternateContent>
+          <mc:Choice Requires="wps">
+            <w:drawing>
+              <wp:anchor distT="0" distB="0" distL="114300" distR="114300" simplePos="0" relativeHeight="251681792" behindDoc="0" locked="0" layoutInCell="1" allowOverlap="1" wp14:anchorId="7D9439F9" wp14:editId="67C4A55B">
+                <wp:simplePos x="0" y="0"/>
+                <wp:positionH relativeFrom="column">
+                  <wp:posOffset>1854200</wp:posOffset>
+                </wp:positionH>
+                <wp:positionV relativeFrom="paragraph">
+                  <wp:posOffset>84455</wp:posOffset>
+                </wp:positionV>
+                <wp:extent cx="118399" cy="126786"/>
+                <wp:effectExtent l="0" t="0" r="18415" b="18415"/>
+                <wp:wrapNone/>
+                <wp:docPr id="19" name="Oval 19"/>
+                <wp:cNvGraphicFramePr/>
+                <a:graphic xmlns:a="http://schemas.openxmlformats.org/drawingml/2006/main">
+                  <a:graphicData uri="http://schemas.microsoft.com/office/word/2010/wordprocessingShape">
+                    <wps:wsp>
+                      <wps:cNvSpPr/>
+                      <wps:spPr>
+                        <a:xfrm>
+                          <a:off x="0" y="0"/>
+                          <a:ext cx="118399" cy="126786"/>
+                        </a:xfrm>
+                        <a:prstGeom prst="ellipse">
+                          <a:avLst/>
+                        </a:prstGeom>
+                        <a:solidFill>
+                          <a:srgbClr val="00B050"/>
+                        </a:solidFill>
+                      </wps:spPr>
+                      <wps:style>
+                        <a:lnRef idx="2">
+                          <a:schemeClr val="accent6">
+                            <a:shade val="50000"/>
+                          </a:schemeClr>
+                        </a:lnRef>
+                        <a:fillRef idx="1">
+                          <a:schemeClr val="accent6"/>
+                        </a:fillRef>
+                        <a:effectRef idx="0">
+                          <a:schemeClr val="accent6"/>
+                        </a:effectRef>
+                        <a:fontRef idx="minor">
+                          <a:schemeClr val="lt1"/>
+                        </a:fontRef>
+                      </wps:style>
+                      <wps:bodyPr rot="0" spcFirstLastPara="0" vertOverflow="overflow" horzOverflow="overflow" vert="horz" wrap="square" lIns="91440" tIns="45720" rIns="91440" bIns="45720" numCol="1" spcCol="0" rtlCol="0" fromWordArt="0" anchor="ctr" anchorCtr="0" forceAA="0" compatLnSpc="1">
+                        <a:prstTxWarp prst="textNoShape">
+                          <a:avLst/>
+                        </a:prstTxWarp>
+                        <a:noAutofit/>
+                      </wps:bodyPr>
+                    </wps:wsp>
+                  </a:graphicData>
+                </a:graphic>
+                <wp14:sizeRelH relativeFrom="margin">
+                  <wp14:pctWidth>0</wp14:pctWidth>
+                </wp14:sizeRelH>
+                <wp14:sizeRelV relativeFrom="margin">
+                  <wp14:pctHeight>0</wp14:pctHeight>
+                </wp14:sizeRelV>
+              </wp:anchor>
+            </w:drawing>
+          </mc:Choice>
+          <mc:Fallback>
+            <w:pict>
+              <v:oval w14:anchorId="5471CCDB" id="Oval 19" o:spid="_x0000_s1026" style="position:absolute;margin-left:146pt;margin-top:6.65pt;width:9.3pt;height:10pt;z-index:251681792;visibility:visible;mso-wrap-style:square;mso-width-percent:0;mso-height-percent:0;mso-wrap-distance-left:9pt;mso-wrap-distance-top:0;mso-wrap-distance-right:9pt;mso-wrap-distance-bottom:0;mso-position-horizontal:absolute;mso-position-horizontal-relative:text;mso-position-vertical:absolute;mso-position-vertical-relative:text;mso-width-percent:0;mso-height-percent:0;mso-width-relative:margin;mso-height-relative:margin;v-text-anchor:middle" o:gfxdata="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" fillcolor="#00b050" strokecolor="#375623 [1609]" strokeweight="1pt">
+                <v:stroke joinstyle="miter"/>
+              </v:oval>
+            </w:pict>
+          </mc:Fallback>
+        </mc:AlternateContent>
+      </w:r>
+    </w:p>
     <w:p/>
     <w:p/>
     <w:p/>
@@ -1655,7 +2276,6 @@
         <w:pStyle w:val="Heading3"/>
       </w:pPr>
       <w:r>
-        <w:lastRenderedPageBreak/>
         <w:t>Activities</w:t>
       </w:r>
     </w:p>
@@ -1703,6 +2323,13 @@
       <w:r>
         <w:t xml:space="preserve">The data will be available in the phone internal memory, typically in a folder called </w:t>
       </w:r>
+      <w:r>
+        <w:rPr>
+          <w:i/>
+          <w:iCs/>
+        </w:rPr>
+        <w:t>Android/data/</w:t>
+      </w:r>
       <w:proofErr w:type="spellStart"/>
       <w:r>
         <w:rPr>
@@ -1736,7 +2363,7 @@
       <w:r>
         <w:t xml:space="preserve"> shared data repository: </w:t>
       </w:r>
-      <w:hyperlink r:id="rId15" w:history="1">
+      <w:hyperlink r:id="rId16" w:history="1">
         <w:r>
           <w:rPr>
             <w:rStyle w:val="Hyperlink"/>

</xml_diff>